<commit_message>
Task 398-LijaJose05102017: Added preferred implementation for hover of star check box.
</commit_message>
<xml_diff>
--- a/lijajose_05082017.docx
+++ b/lijajose_05082017.docx
@@ -482,6 +482,87 @@
           <w:p>
             <w:r>
               <w:t>Contains logic for adding Bookmarked as a status to the status drop down list control.</w:t>
+            </w:r>
+          </w:p>
+        </w:tc>
+      </w:tr>
+      <w:tr>
+        <w:tc>
+          <w:tcPr>
+            <w:tcW w:w="1494" w:type="dxa"/>
+          </w:tcPr>
+          <w:p>
+            <w:r>
+              <w:t>11</w:t>
+            </w:r>
+          </w:p>
+        </w:tc>
+        <w:tc>
+          <w:tcPr>
+            <w:tcW w:w="4302" w:type="dxa"/>
+          </w:tcPr>
+          <w:p>
+            <w:r>
+              <w:t>D:\JGInterview-master\JG_Prospect.web\stafflogin.aspx.cs</w:t>
+            </w:r>
+          </w:p>
+        </w:tc>
+        <w:tc>
+          <w:tcPr>
+            <w:tcW w:w="1953" w:type="dxa"/>
+          </w:tcPr>
+          <w:p>
+            <w:r>
+              <w:t>Added last name to session to show in bookmark details.</w:t>
+            </w:r>
+          </w:p>
+        </w:tc>
+      </w:tr>
+      <w:tr>
+        <w:tc>
+          <w:tcPr>
+            <w:tcW w:w="1494" w:type="dxa"/>
+          </w:tcPr>
+          <w:p>
+            <w:r>
+              <w:t>12</w:t>
+            </w:r>
+          </w:p>
+        </w:tc>
+        <w:tc>
+          <w:tcPr>
+            <w:tcW w:w="4302" w:type="dxa"/>
+          </w:tcPr>
+          <w:p>
+            <w:r>
+              <w:t>D:\JGInterview-</w:t>
+            </w:r>
+            <w:r>
+              <w:lastRenderedPageBreak/>
+              <w:t>master\JG_Prospect.web\App_Code\CommonFunction.cs</w:t>
+            </w:r>
+          </w:p>
+        </w:tc>
+        <w:tc>
+          <w:tcPr>
+            <w:tcW w:w="1953" w:type="dxa"/>
+          </w:tcPr>
+          <w:p>
+            <w:r>
+              <w:lastRenderedPageBreak/>
+              <w:t xml:space="preserve">Added last name to </w:t>
+            </w:r>
+            <w:proofErr w:type="gramStart"/>
+            <w:r>
+              <w:t xml:space="preserve">property  </w:t>
+            </w:r>
+            <w:r>
+              <w:lastRenderedPageBreak/>
+              <w:t>to</w:t>
+            </w:r>
+            <w:proofErr w:type="gramEnd"/>
+            <w:r>
+              <w:t xml:space="preserve"> show in bookmark details.</w:t>
             </w:r>
           </w:p>
         </w:tc>

</xml_diff>

<commit_message>
Revert "Task 398-LijaJose05102017: Added preferred implementation for hover of star check box."
This reverts commit b9bd56b821ee2d6de5d147c477a1e10eafb644e4.
</commit_message>
<xml_diff>
--- a/lijajose_05082017.docx
+++ b/lijajose_05082017.docx
@@ -482,87 +482,6 @@
           <w:p>
             <w:r>
               <w:t>Contains logic for adding Bookmarked as a status to the status drop down list control.</w:t>
-            </w:r>
-          </w:p>
-        </w:tc>
-      </w:tr>
-      <w:tr>
-        <w:tc>
-          <w:tcPr>
-            <w:tcW w:w="1494" w:type="dxa"/>
-          </w:tcPr>
-          <w:p>
-            <w:r>
-              <w:t>11</w:t>
-            </w:r>
-          </w:p>
-        </w:tc>
-        <w:tc>
-          <w:tcPr>
-            <w:tcW w:w="4302" w:type="dxa"/>
-          </w:tcPr>
-          <w:p>
-            <w:r>
-              <w:t>D:\JGInterview-master\JG_Prospect.web\stafflogin.aspx.cs</w:t>
-            </w:r>
-          </w:p>
-        </w:tc>
-        <w:tc>
-          <w:tcPr>
-            <w:tcW w:w="1953" w:type="dxa"/>
-          </w:tcPr>
-          <w:p>
-            <w:r>
-              <w:t>Added last name to session to show in bookmark details.</w:t>
-            </w:r>
-          </w:p>
-        </w:tc>
-      </w:tr>
-      <w:tr>
-        <w:tc>
-          <w:tcPr>
-            <w:tcW w:w="1494" w:type="dxa"/>
-          </w:tcPr>
-          <w:p>
-            <w:r>
-              <w:t>12</w:t>
-            </w:r>
-          </w:p>
-        </w:tc>
-        <w:tc>
-          <w:tcPr>
-            <w:tcW w:w="4302" w:type="dxa"/>
-          </w:tcPr>
-          <w:p>
-            <w:r>
-              <w:t>D:\JGInterview-</w:t>
-            </w:r>
-            <w:r>
-              <w:lastRenderedPageBreak/>
-              <w:t>master\JG_Prospect.web\App_Code\CommonFunction.cs</w:t>
-            </w:r>
-          </w:p>
-        </w:tc>
-        <w:tc>
-          <w:tcPr>
-            <w:tcW w:w="1953" w:type="dxa"/>
-          </w:tcPr>
-          <w:p>
-            <w:r>
-              <w:lastRenderedPageBreak/>
-              <w:t xml:space="preserve">Added last name to </w:t>
-            </w:r>
-            <w:proofErr w:type="gramStart"/>
-            <w:r>
-              <w:t xml:space="preserve">property  </w:t>
-            </w:r>
-            <w:r>
-              <w:lastRenderedPageBreak/>
-              <w:t>to</w:t>
-            </w:r>
-            <w:proofErr w:type="gramEnd"/>
-            <w:r>
-              <w:t xml:space="preserve"> show in bookmark details.</w:t>
             </w:r>
           </w:p>
         </w:tc>

</xml_diff>